<commit_message>
zmena atom na socket.io
</commit_message>
<xml_diff>
--- a/01-cvicenie/Zaujímavé JavaScript aplikácie - Hunák.docx
+++ b/01-cvicenie/Zaujímavé JavaScript aplikácie - Hunák.docx
@@ -29,12 +29,21 @@
           <w:szCs w:val="24"/>
         </w:rPr>
       </w:pPr>
-      <w:r>
-        <w:rPr>
-          <w:sz w:val="24"/>
-          <w:szCs w:val="24"/>
-        </w:rPr>
-        <w:t>buttercup-desktop – multiplatformový manažér hesiel napísaný v Node.js</w:t>
+      <w:proofErr w:type="spellStart"/>
+      <w:r>
+        <w:rPr>
+          <w:sz w:val="24"/>
+          <w:szCs w:val="24"/>
+        </w:rPr>
+        <w:t>buttercup</w:t>
+      </w:r>
+      <w:proofErr w:type="spellEnd"/>
+      <w:r>
+        <w:rPr>
+          <w:sz w:val="24"/>
+          <w:szCs w:val="24"/>
+        </w:rPr>
+        <w:t>-desktop – multiplatformový manažér hesiel napísaný v Node.js</w:t>
       </w:r>
     </w:p>
     <w:p>
@@ -49,20 +58,38 @@
           <w:szCs w:val="24"/>
         </w:rPr>
       </w:pPr>
-      <w:r>
-        <w:rPr>
-          <w:sz w:val="24"/>
-          <w:szCs w:val="24"/>
-        </w:rPr>
-        <w:t>Eslint – nástroj na</w:t>
-      </w:r>
-      <w:r>
-        <w:rPr>
-          <w:sz w:val="24"/>
-          <w:szCs w:val="24"/>
-        </w:rPr>
-        <w:t xml:space="preserve"> vyhľadávanie chybných častí kódu v Javascripte</w:t>
-      </w:r>
+      <w:proofErr w:type="spellStart"/>
+      <w:r>
+        <w:rPr>
+          <w:sz w:val="24"/>
+          <w:szCs w:val="24"/>
+        </w:rPr>
+        <w:t>Eslint</w:t>
+      </w:r>
+      <w:proofErr w:type="spellEnd"/>
+      <w:r>
+        <w:rPr>
+          <w:sz w:val="24"/>
+          <w:szCs w:val="24"/>
+        </w:rPr>
+        <w:t xml:space="preserve"> – nástroj na</w:t>
+      </w:r>
+      <w:r>
+        <w:rPr>
+          <w:sz w:val="24"/>
+          <w:szCs w:val="24"/>
+        </w:rPr>
+        <w:t xml:space="preserve"> vyhľadávanie chybných častí kódu v </w:t>
+      </w:r>
+      <w:proofErr w:type="spellStart"/>
+      <w:r>
+        <w:rPr>
+          <w:sz w:val="24"/>
+          <w:szCs w:val="24"/>
+        </w:rPr>
+        <w:t>Javascripte</w:t>
+      </w:r>
+      <w:proofErr w:type="spellEnd"/>
     </w:p>
     <w:p>
       <w:pPr>
@@ -81,7 +108,69 @@
           <w:sz w:val="24"/>
           <w:szCs w:val="24"/>
         </w:rPr>
-        <w:t>Atom – prispôsobiteľný textový editor</w:t>
+        <w:t>Socket.</w:t>
+      </w:r>
+      <w:r>
+        <w:rPr>
+          <w:sz w:val="24"/>
+          <w:szCs w:val="24"/>
+        </w:rPr>
+        <w:t>IO</w:t>
+      </w:r>
+      <w:r>
+        <w:rPr>
+          <w:sz w:val="24"/>
+          <w:szCs w:val="24"/>
+        </w:rPr>
+        <w:t xml:space="preserve"> - </w:t>
+      </w:r>
+      <w:proofErr w:type="spellStart"/>
+      <w:r>
+        <w:rPr>
+          <w:sz w:val="24"/>
+          <w:szCs w:val="24"/>
+        </w:rPr>
+        <w:t>Realtime</w:t>
+      </w:r>
+      <w:proofErr w:type="spellEnd"/>
+      <w:r>
+        <w:rPr>
+          <w:sz w:val="24"/>
+          <w:szCs w:val="24"/>
+        </w:rPr>
+        <w:t xml:space="preserve"> </w:t>
+      </w:r>
+      <w:proofErr w:type="spellStart"/>
+      <w:r>
+        <w:rPr>
+          <w:sz w:val="24"/>
+          <w:szCs w:val="24"/>
+        </w:rPr>
+        <w:t>application</w:t>
+      </w:r>
+      <w:proofErr w:type="spellEnd"/>
+      <w:r>
+        <w:rPr>
+          <w:sz w:val="24"/>
+          <w:szCs w:val="24"/>
+        </w:rPr>
+        <w:t xml:space="preserve"> </w:t>
+      </w:r>
+      <w:proofErr w:type="spellStart"/>
+      <w:r>
+        <w:rPr>
+          <w:sz w:val="24"/>
+          <w:szCs w:val="24"/>
+        </w:rPr>
+        <w:t>framework</w:t>
+      </w:r>
+      <w:proofErr w:type="spellEnd"/>
+      <w:r>
+        <w:rPr>
+          <w:sz w:val="24"/>
+          <w:szCs w:val="24"/>
+        </w:rPr>
+        <w:t xml:space="preserve"> (Node.JS server).</w:t>
       </w:r>
     </w:p>
     <w:p>
@@ -91,27 +180,52 @@
           <w:szCs w:val="32"/>
         </w:rPr>
       </w:pPr>
+      <w:proofErr w:type="spellStart"/>
       <w:r>
         <w:rPr>
           <w:sz w:val="32"/>
           <w:szCs w:val="32"/>
         </w:rPr>
-        <w:t>Buttercup-desktop</w:t>
-      </w:r>
-    </w:p>
-    <w:p>
-      <w:pPr>
-        <w:rPr>
-          <w:sz w:val="24"/>
-          <w:szCs w:val="24"/>
-        </w:rPr>
-      </w:pPr>
-      <w:r>
-        <w:rPr>
-          <w:sz w:val="24"/>
-          <w:szCs w:val="24"/>
-        </w:rPr>
-        <w:t>Manažér prihlasovacích údajov, použiteľný ako desktopová aplikácia, rozšírenie browseru alebo mobilná aplikácia.</w:t>
+        <w:t>Buttercup</w:t>
+      </w:r>
+      <w:proofErr w:type="spellEnd"/>
+      <w:r>
+        <w:rPr>
+          <w:sz w:val="32"/>
+          <w:szCs w:val="32"/>
+        </w:rPr>
+        <w:t>-desktop</w:t>
+      </w:r>
+    </w:p>
+    <w:p>
+      <w:pPr>
+        <w:rPr>
+          <w:sz w:val="24"/>
+          <w:szCs w:val="24"/>
+        </w:rPr>
+      </w:pPr>
+      <w:r>
+        <w:rPr>
+          <w:sz w:val="24"/>
+          <w:szCs w:val="24"/>
+        </w:rPr>
+        <w:t xml:space="preserve">Manažér prihlasovacích údajov, použiteľný ako desktopová aplikácia, rozšírenie </w:t>
+      </w:r>
+      <w:proofErr w:type="spellStart"/>
+      <w:r>
+        <w:rPr>
+          <w:sz w:val="24"/>
+          <w:szCs w:val="24"/>
+        </w:rPr>
+        <w:t>browseru</w:t>
+      </w:r>
+      <w:proofErr w:type="spellEnd"/>
+      <w:r>
+        <w:rPr>
+          <w:sz w:val="24"/>
+          <w:szCs w:val="24"/>
+        </w:rPr>
+        <w:t xml:space="preserve"> alebo mobilná aplikácia.</w:t>
       </w:r>
     </w:p>
     <w:p>
@@ -174,8 +288,25 @@
           <w:sz w:val="24"/>
           <w:szCs w:val="24"/>
         </w:rPr>
-        <w:t xml:space="preserve">Aplikácia napísaná v Node.js, ako framework využíva </w:t>
-      </w:r>
+        <w:t xml:space="preserve">Aplikácia napísaná v Node.js, ako </w:t>
+      </w:r>
+      <w:proofErr w:type="spellStart"/>
+      <w:r>
+        <w:rPr>
+          <w:sz w:val="24"/>
+          <w:szCs w:val="24"/>
+        </w:rPr>
+        <w:t>framework</w:t>
+      </w:r>
+      <w:proofErr w:type="spellEnd"/>
+      <w:r>
+        <w:rPr>
+          <w:sz w:val="24"/>
+          <w:szCs w:val="24"/>
+        </w:rPr>
+        <w:t xml:space="preserve"> využíva </w:t>
+      </w:r>
+      <w:proofErr w:type="spellStart"/>
       <w:r>
         <w:rPr>
           <w:sz w:val="24"/>
@@ -188,7 +319,15 @@
           <w:sz w:val="24"/>
           <w:szCs w:val="24"/>
         </w:rPr>
-        <w:t>lectron,</w:t>
+        <w:t>lectron</w:t>
+      </w:r>
+      <w:proofErr w:type="spellEnd"/>
+      <w:r>
+        <w:rPr>
+          <w:sz w:val="24"/>
+          <w:szCs w:val="24"/>
+        </w:rPr>
+        <w:t>,</w:t>
       </w:r>
       <w:r>
         <w:rPr>
@@ -202,7 +341,39 @@
           <w:sz w:val="24"/>
           <w:szCs w:val="24"/>
         </w:rPr>
-        <w:t xml:space="preserve"> na UI používa React a na šifrovanie Crypto </w:t>
+        <w:t xml:space="preserve"> na UI používa </w:t>
+      </w:r>
+      <w:proofErr w:type="spellStart"/>
+      <w:r>
+        <w:rPr>
+          <w:sz w:val="24"/>
+          <w:szCs w:val="24"/>
+        </w:rPr>
+        <w:t>React</w:t>
+      </w:r>
+      <w:proofErr w:type="spellEnd"/>
+      <w:r>
+        <w:rPr>
+          <w:sz w:val="24"/>
+          <w:szCs w:val="24"/>
+        </w:rPr>
+        <w:t xml:space="preserve"> a na šifrovanie </w:t>
+      </w:r>
+      <w:proofErr w:type="spellStart"/>
+      <w:r>
+        <w:rPr>
+          <w:sz w:val="24"/>
+          <w:szCs w:val="24"/>
+        </w:rPr>
+        <w:t>Crypto</w:t>
+      </w:r>
+      <w:proofErr w:type="spellEnd"/>
+      <w:r>
+        <w:rPr>
+          <w:sz w:val="24"/>
+          <w:szCs w:val="24"/>
+        </w:rPr>
+        <w:t xml:space="preserve"> </w:t>
       </w:r>
     </w:p>
     <w:p>
@@ -212,6 +383,7 @@
           <w:szCs w:val="32"/>
         </w:rPr>
       </w:pPr>
+      <w:proofErr w:type="spellStart"/>
       <w:r>
         <w:rPr>
           <w:sz w:val="32"/>
@@ -219,6 +391,7 @@
         </w:rPr>
         <w:t>Eslint</w:t>
       </w:r>
+      <w:proofErr w:type="spellEnd"/>
     </w:p>
     <w:p>
       <w:pPr>
@@ -295,7 +468,39 @@
           <w:sz w:val="24"/>
           <w:szCs w:val="24"/>
         </w:rPr>
-        <w:t xml:space="preserve">CLI napísané v Node.js, na parsovanie javascript </w:t>
+        <w:t xml:space="preserve">CLI napísané v Node.js, na </w:t>
+      </w:r>
+      <w:proofErr w:type="spellStart"/>
+      <w:r>
+        <w:rPr>
+          <w:sz w:val="24"/>
+          <w:szCs w:val="24"/>
+        </w:rPr>
+        <w:t>parsovanie</w:t>
+      </w:r>
+      <w:proofErr w:type="spellEnd"/>
+      <w:r>
+        <w:rPr>
+          <w:sz w:val="24"/>
+          <w:szCs w:val="24"/>
+        </w:rPr>
+        <w:t xml:space="preserve"> </w:t>
+      </w:r>
+      <w:proofErr w:type="spellStart"/>
+      <w:r>
+        <w:rPr>
+          <w:sz w:val="24"/>
+          <w:szCs w:val="24"/>
+        </w:rPr>
+        <w:t>javascript</w:t>
+      </w:r>
+      <w:proofErr w:type="spellEnd"/>
+      <w:r>
+        <w:rPr>
+          <w:sz w:val="24"/>
+          <w:szCs w:val="24"/>
+        </w:rPr>
+        <w:t xml:space="preserve"> </w:t>
       </w:r>
       <w:r>
         <w:rPr>
@@ -309,21 +514,54 @@
           <w:sz w:val="24"/>
           <w:szCs w:val="24"/>
         </w:rPr>
-        <w:t xml:space="preserve">du používa Espree, ktoré je </w:t>
-      </w:r>
-      <w:r>
-        <w:rPr>
-          <w:sz w:val="24"/>
-          <w:szCs w:val="24"/>
-        </w:rPr>
-        <w:t>nadstavbou javascriptového</w:t>
-      </w:r>
-      <w:r>
-        <w:rPr>
-          <w:sz w:val="24"/>
-          <w:szCs w:val="24"/>
-        </w:rPr>
-        <w:t xml:space="preserve"> parser</w:t>
+        <w:t xml:space="preserve">du používa </w:t>
+      </w:r>
+      <w:proofErr w:type="spellStart"/>
+      <w:r>
+        <w:rPr>
+          <w:sz w:val="24"/>
+          <w:szCs w:val="24"/>
+        </w:rPr>
+        <w:t>Espree</w:t>
+      </w:r>
+      <w:proofErr w:type="spellEnd"/>
+      <w:r>
+        <w:rPr>
+          <w:sz w:val="24"/>
+          <w:szCs w:val="24"/>
+        </w:rPr>
+        <w:t xml:space="preserve">, ktoré je </w:t>
+      </w:r>
+      <w:r>
+        <w:rPr>
+          <w:sz w:val="24"/>
+          <w:szCs w:val="24"/>
+        </w:rPr>
+        <w:t xml:space="preserve">nadstavbou </w:t>
+      </w:r>
+      <w:proofErr w:type="spellStart"/>
+      <w:r>
+        <w:rPr>
+          <w:sz w:val="24"/>
+          <w:szCs w:val="24"/>
+        </w:rPr>
+        <w:t>javascriptového</w:t>
+      </w:r>
+      <w:proofErr w:type="spellEnd"/>
+      <w:r>
+        <w:rPr>
+          <w:sz w:val="24"/>
+          <w:szCs w:val="24"/>
+        </w:rPr>
+        <w:t xml:space="preserve"> </w:t>
+      </w:r>
+      <w:proofErr w:type="spellStart"/>
+      <w:r>
+        <w:rPr>
+          <w:sz w:val="24"/>
+          <w:szCs w:val="24"/>
+        </w:rPr>
+        <w:t>parser</w:t>
       </w:r>
       <w:r>
         <w:rPr>
@@ -332,12 +570,29 @@
         </w:rPr>
         <w:t>u</w:t>
       </w:r>
-      <w:r>
-        <w:rPr>
-          <w:sz w:val="24"/>
-          <w:szCs w:val="24"/>
-        </w:rPr>
-        <w:t xml:space="preserve"> Acorn. </w:t>
+      <w:proofErr w:type="spellEnd"/>
+      <w:r>
+        <w:rPr>
+          <w:sz w:val="24"/>
+          <w:szCs w:val="24"/>
+        </w:rPr>
+        <w:t xml:space="preserve"> </w:t>
+      </w:r>
+      <w:proofErr w:type="spellStart"/>
+      <w:r>
+        <w:rPr>
+          <w:sz w:val="24"/>
+          <w:szCs w:val="24"/>
+        </w:rPr>
+        <w:t>Acorn</w:t>
+      </w:r>
+      <w:proofErr w:type="spellEnd"/>
+      <w:r>
+        <w:rPr>
+          <w:sz w:val="24"/>
+          <w:szCs w:val="24"/>
+        </w:rPr>
+        <w:t xml:space="preserve">. </w:t>
       </w:r>
       <w:r>
         <w:rPr>
@@ -393,7 +648,39 @@
           <w:sz w:val="24"/>
           <w:szCs w:val="24"/>
         </w:rPr>
-        <w:t>vyhodnocuje pomocou AST (abstract syntax tree).</w:t>
+        <w:t>vyhodnocuje pomocou AST (</w:t>
+      </w:r>
+      <w:proofErr w:type="spellStart"/>
+      <w:r>
+        <w:rPr>
+          <w:sz w:val="24"/>
+          <w:szCs w:val="24"/>
+        </w:rPr>
+        <w:t>abstract</w:t>
+      </w:r>
+      <w:proofErr w:type="spellEnd"/>
+      <w:r>
+        <w:rPr>
+          <w:sz w:val="24"/>
+          <w:szCs w:val="24"/>
+        </w:rPr>
+        <w:t xml:space="preserve"> syntax </w:t>
+      </w:r>
+      <w:proofErr w:type="spellStart"/>
+      <w:r>
+        <w:rPr>
+          <w:sz w:val="24"/>
+          <w:szCs w:val="24"/>
+        </w:rPr>
+        <w:t>tree</w:t>
+      </w:r>
+      <w:proofErr w:type="spellEnd"/>
+      <w:r>
+        <w:rPr>
+          <w:sz w:val="24"/>
+          <w:szCs w:val="24"/>
+        </w:rPr>
+        <w:t>).</w:t>
       </w:r>
     </w:p>
     <w:p>
@@ -408,7 +695,54 @@
           <w:sz w:val="32"/>
           <w:szCs w:val="32"/>
         </w:rPr>
-        <w:t>Atom</w:t>
+        <w:t>Socket.</w:t>
+      </w:r>
+      <w:r>
+        <w:rPr>
+          <w:sz w:val="32"/>
+          <w:szCs w:val="32"/>
+        </w:rPr>
+        <w:t>IO</w:t>
+      </w:r>
+    </w:p>
+    <w:p>
+      <w:pPr>
+        <w:rPr>
+          <w:sz w:val="24"/>
+          <w:szCs w:val="24"/>
+        </w:rPr>
+      </w:pPr>
+      <w:proofErr w:type="spellStart"/>
+      <w:r>
+        <w:rPr>
+          <w:sz w:val="24"/>
+          <w:szCs w:val="24"/>
+        </w:rPr>
+        <w:t>Framework</w:t>
+      </w:r>
+      <w:proofErr w:type="spellEnd"/>
+      <w:r>
+        <w:rPr>
+          <w:sz w:val="24"/>
+          <w:szCs w:val="24"/>
+        </w:rPr>
+        <w:t xml:space="preserve"> pre tvorbu server-</w:t>
+      </w:r>
+      <w:proofErr w:type="spellStart"/>
+      <w:r>
+        <w:rPr>
+          <w:sz w:val="24"/>
+          <w:szCs w:val="24"/>
+        </w:rPr>
+        <w:t>client</w:t>
+      </w:r>
+      <w:proofErr w:type="spellEnd"/>
+      <w:r>
+        <w:rPr>
+          <w:sz w:val="24"/>
+          <w:szCs w:val="24"/>
+        </w:rPr>
+        <w:t xml:space="preserve"> aplikácii s obojsmernou komunikáciou v reálnom čase.</w:t>
       </w:r>
     </w:p>
     <w:p>
@@ -418,33 +752,564 @@
           <w:szCs w:val="28"/>
         </w:rPr>
       </w:pPr>
+      <w:r>
+        <w:rPr>
+          <w:sz w:val="28"/>
+          <w:szCs w:val="28"/>
+        </w:rPr>
+        <w:t>Ukážka aplikácie</w:t>
+      </w:r>
+    </w:p>
+    <w:p>
+      <w:pPr>
+        <w:rPr>
+          <w:sz w:val="24"/>
+          <w:szCs w:val="24"/>
+        </w:rPr>
+      </w:pPr>
+      <w:r>
+        <w:rPr>
+          <w:sz w:val="24"/>
+          <w:szCs w:val="24"/>
+        </w:rPr>
+        <w:t>Pripojenie socket.io na prázdny Node.js http server</w:t>
+      </w:r>
+    </w:p>
+    <w:p>
+      <w:pPr>
+        <w:tabs>
+          <w:tab w:val="left" w:pos="916"/>
+          <w:tab w:val="left" w:pos="1832"/>
+          <w:tab w:val="left" w:pos="2748"/>
+          <w:tab w:val="left" w:pos="3664"/>
+          <w:tab w:val="left" w:pos="4580"/>
+          <w:tab w:val="left" w:pos="5496"/>
+          <w:tab w:val="left" w:pos="6412"/>
+          <w:tab w:val="left" w:pos="7328"/>
+          <w:tab w:val="left" w:pos="8244"/>
+          <w:tab w:val="left" w:pos="9160"/>
+          <w:tab w:val="left" w:pos="10076"/>
+          <w:tab w:val="left" w:pos="10992"/>
+          <w:tab w:val="left" w:pos="11908"/>
+          <w:tab w:val="left" w:pos="12824"/>
+          <w:tab w:val="left" w:pos="13740"/>
+          <w:tab w:val="left" w:pos="14656"/>
+        </w:tabs>
+        <w:spacing w:after="0" w:line="240" w:lineRule="auto"/>
+        <w:rPr>
+          <w:rFonts w:ascii="Courier New" w:eastAsia="Times New Roman" w:hAnsi="Courier New" w:cs="Courier New"/>
+          <w:sz w:val="20"/>
+          <w:szCs w:val="20"/>
+          <w:lang w:eastAsia="sk-SK"/>
+        </w:rPr>
+      </w:pPr>
+      <w:proofErr w:type="spellStart"/>
+      <w:r>
+        <w:rPr>
+          <w:rFonts w:ascii="Courier New" w:eastAsia="Times New Roman" w:hAnsi="Courier New" w:cs="Courier New"/>
+          <w:sz w:val="20"/>
+          <w:szCs w:val="20"/>
+          <w:lang w:eastAsia="sk-SK"/>
+        </w:rPr>
+        <w:t>const</w:t>
+      </w:r>
+      <w:proofErr w:type="spellEnd"/>
+      <w:r>
+        <w:rPr>
+          <w:rFonts w:ascii="Courier New" w:eastAsia="Times New Roman" w:hAnsi="Courier New" w:cs="Courier New"/>
+          <w:sz w:val="20"/>
+          <w:szCs w:val="20"/>
+          <w:lang w:eastAsia="sk-SK"/>
+        </w:rPr>
+        <w:t xml:space="preserve"> server = </w:t>
+      </w:r>
+      <w:proofErr w:type="spellStart"/>
+      <w:r>
+        <w:rPr>
+          <w:rFonts w:ascii="Courier New" w:eastAsia="Times New Roman" w:hAnsi="Courier New" w:cs="Courier New"/>
+          <w:sz w:val="20"/>
+          <w:szCs w:val="20"/>
+          <w:lang w:eastAsia="sk-SK"/>
+        </w:rPr>
+        <w:t>require</w:t>
+      </w:r>
+      <w:proofErr w:type="spellEnd"/>
+      <w:r>
+        <w:rPr>
+          <w:rFonts w:ascii="Courier New" w:eastAsia="Times New Roman" w:hAnsi="Courier New" w:cs="Courier New"/>
+          <w:sz w:val="20"/>
+          <w:szCs w:val="20"/>
+          <w:lang w:eastAsia="sk-SK"/>
+        </w:rPr>
+        <w:t>('http').</w:t>
+      </w:r>
+      <w:proofErr w:type="spellStart"/>
+      <w:r>
+        <w:rPr>
+          <w:rFonts w:ascii="Courier New" w:eastAsia="Times New Roman" w:hAnsi="Courier New" w:cs="Courier New"/>
+          <w:sz w:val="20"/>
+          <w:szCs w:val="20"/>
+          <w:lang w:eastAsia="sk-SK"/>
+        </w:rPr>
+        <w:t>createServer</w:t>
+      </w:r>
+      <w:proofErr w:type="spellEnd"/>
+      <w:r>
+        <w:rPr>
+          <w:rFonts w:ascii="Courier New" w:eastAsia="Times New Roman" w:hAnsi="Courier New" w:cs="Courier New"/>
+          <w:sz w:val="20"/>
+          <w:szCs w:val="20"/>
+          <w:lang w:eastAsia="sk-SK"/>
+        </w:rPr>
+        <w:t>();</w:t>
+      </w:r>
+    </w:p>
+    <w:p>
+      <w:pPr>
+        <w:tabs>
+          <w:tab w:val="left" w:pos="916"/>
+          <w:tab w:val="left" w:pos="1832"/>
+          <w:tab w:val="left" w:pos="2748"/>
+          <w:tab w:val="left" w:pos="3664"/>
+          <w:tab w:val="left" w:pos="4580"/>
+          <w:tab w:val="left" w:pos="5496"/>
+          <w:tab w:val="left" w:pos="6412"/>
+          <w:tab w:val="left" w:pos="7328"/>
+          <w:tab w:val="left" w:pos="8244"/>
+          <w:tab w:val="left" w:pos="9160"/>
+          <w:tab w:val="left" w:pos="10076"/>
+          <w:tab w:val="left" w:pos="10992"/>
+          <w:tab w:val="left" w:pos="11908"/>
+          <w:tab w:val="left" w:pos="12824"/>
+          <w:tab w:val="left" w:pos="13740"/>
+          <w:tab w:val="left" w:pos="14656"/>
+        </w:tabs>
+        <w:spacing w:after="0" w:line="240" w:lineRule="auto"/>
+        <w:rPr>
+          <w:rFonts w:ascii="Courier New" w:eastAsia="Times New Roman" w:hAnsi="Courier New" w:cs="Courier New"/>
+          <w:sz w:val="20"/>
+          <w:szCs w:val="20"/>
+          <w:lang w:eastAsia="sk-SK"/>
+        </w:rPr>
+      </w:pPr>
+      <w:proofErr w:type="spellStart"/>
+      <w:r>
+        <w:rPr>
+          <w:rFonts w:ascii="Courier New" w:eastAsia="Times New Roman" w:hAnsi="Courier New" w:cs="Courier New"/>
+          <w:sz w:val="20"/>
+          <w:szCs w:val="20"/>
+          <w:lang w:eastAsia="sk-SK"/>
+        </w:rPr>
+        <w:t>const</w:t>
+      </w:r>
+      <w:proofErr w:type="spellEnd"/>
+      <w:r>
+        <w:rPr>
+          <w:rFonts w:ascii="Courier New" w:eastAsia="Times New Roman" w:hAnsi="Courier New" w:cs="Courier New"/>
+          <w:sz w:val="20"/>
+          <w:szCs w:val="20"/>
+          <w:lang w:eastAsia="sk-SK"/>
+        </w:rPr>
+        <w:t xml:space="preserve"> </w:t>
+      </w:r>
+      <w:proofErr w:type="spellStart"/>
+      <w:r>
+        <w:rPr>
+          <w:rFonts w:ascii="Courier New" w:eastAsia="Times New Roman" w:hAnsi="Courier New" w:cs="Courier New"/>
+          <w:sz w:val="20"/>
+          <w:szCs w:val="20"/>
+          <w:lang w:eastAsia="sk-SK"/>
+        </w:rPr>
+        <w:t>io</w:t>
+      </w:r>
+      <w:proofErr w:type="spellEnd"/>
+      <w:r>
+        <w:rPr>
+          <w:rFonts w:ascii="Courier New" w:eastAsia="Times New Roman" w:hAnsi="Courier New" w:cs="Courier New"/>
+          <w:sz w:val="20"/>
+          <w:szCs w:val="20"/>
+          <w:lang w:eastAsia="sk-SK"/>
+        </w:rPr>
+        <w:t xml:space="preserve"> = </w:t>
+      </w:r>
+      <w:proofErr w:type="spellStart"/>
+      <w:r>
+        <w:rPr>
+          <w:rFonts w:ascii="Courier New" w:eastAsia="Times New Roman" w:hAnsi="Courier New" w:cs="Courier New"/>
+          <w:sz w:val="20"/>
+          <w:szCs w:val="20"/>
+          <w:lang w:eastAsia="sk-SK"/>
+        </w:rPr>
+        <w:t>require</w:t>
+      </w:r>
+      <w:proofErr w:type="spellEnd"/>
+      <w:r>
+        <w:rPr>
+          <w:rFonts w:ascii="Courier New" w:eastAsia="Times New Roman" w:hAnsi="Courier New" w:cs="Courier New"/>
+          <w:sz w:val="20"/>
+          <w:szCs w:val="20"/>
+          <w:lang w:eastAsia="sk-SK"/>
+        </w:rPr>
+        <w:t>('socket.io')(server);</w:t>
+      </w:r>
+    </w:p>
+    <w:p>
+      <w:pPr>
+        <w:tabs>
+          <w:tab w:val="left" w:pos="916"/>
+          <w:tab w:val="left" w:pos="1832"/>
+          <w:tab w:val="left" w:pos="2748"/>
+          <w:tab w:val="left" w:pos="3664"/>
+          <w:tab w:val="left" w:pos="4580"/>
+          <w:tab w:val="left" w:pos="5496"/>
+          <w:tab w:val="left" w:pos="6412"/>
+          <w:tab w:val="left" w:pos="7328"/>
+          <w:tab w:val="left" w:pos="8244"/>
+          <w:tab w:val="left" w:pos="9160"/>
+          <w:tab w:val="left" w:pos="10076"/>
+          <w:tab w:val="left" w:pos="10992"/>
+          <w:tab w:val="left" w:pos="11908"/>
+          <w:tab w:val="left" w:pos="12824"/>
+          <w:tab w:val="left" w:pos="13740"/>
+          <w:tab w:val="left" w:pos="14656"/>
+        </w:tabs>
+        <w:spacing w:after="0" w:line="240" w:lineRule="auto"/>
+        <w:rPr>
+          <w:rFonts w:ascii="Courier New" w:eastAsia="Times New Roman" w:hAnsi="Courier New" w:cs="Courier New"/>
+          <w:sz w:val="20"/>
+          <w:szCs w:val="20"/>
+          <w:lang w:eastAsia="sk-SK"/>
+        </w:rPr>
+      </w:pPr>
+      <w:proofErr w:type="spellStart"/>
+      <w:r>
+        <w:rPr>
+          <w:rFonts w:ascii="Courier New" w:eastAsia="Times New Roman" w:hAnsi="Courier New" w:cs="Courier New"/>
+          <w:sz w:val="20"/>
+          <w:szCs w:val="20"/>
+          <w:lang w:eastAsia="sk-SK"/>
+        </w:rPr>
+        <w:t>io.on</w:t>
+      </w:r>
+      <w:proofErr w:type="spellEnd"/>
+      <w:r>
+        <w:rPr>
+          <w:rFonts w:ascii="Courier New" w:eastAsia="Times New Roman" w:hAnsi="Courier New" w:cs="Courier New"/>
+          <w:sz w:val="20"/>
+          <w:szCs w:val="20"/>
+          <w:lang w:eastAsia="sk-SK"/>
+        </w:rPr>
+        <w:t>('</w:t>
+      </w:r>
+      <w:proofErr w:type="spellStart"/>
+      <w:r>
+        <w:rPr>
+          <w:rFonts w:ascii="Courier New" w:eastAsia="Times New Roman" w:hAnsi="Courier New" w:cs="Courier New"/>
+          <w:sz w:val="20"/>
+          <w:szCs w:val="20"/>
+          <w:lang w:eastAsia="sk-SK"/>
+        </w:rPr>
+        <w:t>connection</w:t>
+      </w:r>
+      <w:proofErr w:type="spellEnd"/>
+      <w:r>
+        <w:rPr>
+          <w:rFonts w:ascii="Courier New" w:eastAsia="Times New Roman" w:hAnsi="Courier New" w:cs="Courier New"/>
+          <w:sz w:val="20"/>
+          <w:szCs w:val="20"/>
+          <w:lang w:eastAsia="sk-SK"/>
+        </w:rPr>
+        <w:t xml:space="preserve">', </w:t>
+      </w:r>
+      <w:proofErr w:type="spellStart"/>
+      <w:r>
+        <w:rPr>
+          <w:rFonts w:ascii="Courier New" w:eastAsia="Times New Roman" w:hAnsi="Courier New" w:cs="Courier New"/>
+          <w:sz w:val="20"/>
+          <w:szCs w:val="20"/>
+          <w:lang w:eastAsia="sk-SK"/>
+        </w:rPr>
+        <w:t>client</w:t>
+      </w:r>
+      <w:proofErr w:type="spellEnd"/>
+      <w:r>
+        <w:rPr>
+          <w:rFonts w:ascii="Courier New" w:eastAsia="Times New Roman" w:hAnsi="Courier New" w:cs="Courier New"/>
+          <w:sz w:val="20"/>
+          <w:szCs w:val="20"/>
+          <w:lang w:eastAsia="sk-SK"/>
+        </w:rPr>
+        <w:t xml:space="preserve"> =&gt; {</w:t>
+      </w:r>
+    </w:p>
+    <w:p>
+      <w:pPr>
+        <w:tabs>
+          <w:tab w:val="left" w:pos="916"/>
+          <w:tab w:val="left" w:pos="1832"/>
+          <w:tab w:val="left" w:pos="2748"/>
+          <w:tab w:val="left" w:pos="3664"/>
+          <w:tab w:val="left" w:pos="4580"/>
+          <w:tab w:val="left" w:pos="5496"/>
+          <w:tab w:val="left" w:pos="6412"/>
+          <w:tab w:val="left" w:pos="7328"/>
+          <w:tab w:val="left" w:pos="8244"/>
+          <w:tab w:val="left" w:pos="9160"/>
+          <w:tab w:val="left" w:pos="10076"/>
+          <w:tab w:val="left" w:pos="10992"/>
+          <w:tab w:val="left" w:pos="11908"/>
+          <w:tab w:val="left" w:pos="12824"/>
+          <w:tab w:val="left" w:pos="13740"/>
+          <w:tab w:val="left" w:pos="14656"/>
+        </w:tabs>
+        <w:spacing w:after="0" w:line="240" w:lineRule="auto"/>
+        <w:rPr>
+          <w:rFonts w:ascii="Courier New" w:eastAsia="Times New Roman" w:hAnsi="Courier New" w:cs="Courier New"/>
+          <w:sz w:val="20"/>
+          <w:szCs w:val="20"/>
+          <w:lang w:eastAsia="sk-SK"/>
+        </w:rPr>
+      </w:pPr>
+      <w:r>
+        <w:rPr>
+          <w:rFonts w:ascii="Courier New" w:eastAsia="Times New Roman" w:hAnsi="Courier New" w:cs="Courier New"/>
+          <w:sz w:val="20"/>
+          <w:szCs w:val="20"/>
+          <w:lang w:eastAsia="sk-SK"/>
+        </w:rPr>
+        <w:t xml:space="preserve">  </w:t>
+      </w:r>
+      <w:proofErr w:type="spellStart"/>
+      <w:r>
+        <w:rPr>
+          <w:rFonts w:ascii="Courier New" w:eastAsia="Times New Roman" w:hAnsi="Courier New" w:cs="Courier New"/>
+          <w:sz w:val="20"/>
+          <w:szCs w:val="20"/>
+          <w:lang w:eastAsia="sk-SK"/>
+        </w:rPr>
+        <w:t>client.on</w:t>
+      </w:r>
+      <w:proofErr w:type="spellEnd"/>
+      <w:r>
+        <w:rPr>
+          <w:rFonts w:ascii="Courier New" w:eastAsia="Times New Roman" w:hAnsi="Courier New" w:cs="Courier New"/>
+          <w:sz w:val="20"/>
+          <w:szCs w:val="20"/>
+          <w:lang w:eastAsia="sk-SK"/>
+        </w:rPr>
+        <w:t xml:space="preserve">('event', </w:t>
+      </w:r>
+      <w:proofErr w:type="spellStart"/>
+      <w:r>
+        <w:rPr>
+          <w:rFonts w:ascii="Courier New" w:eastAsia="Times New Roman" w:hAnsi="Courier New" w:cs="Courier New"/>
+          <w:sz w:val="20"/>
+          <w:szCs w:val="20"/>
+          <w:lang w:eastAsia="sk-SK"/>
+        </w:rPr>
+        <w:t>data</w:t>
+      </w:r>
+      <w:proofErr w:type="spellEnd"/>
+      <w:r>
+        <w:rPr>
+          <w:rFonts w:ascii="Courier New" w:eastAsia="Times New Roman" w:hAnsi="Courier New" w:cs="Courier New"/>
+          <w:sz w:val="20"/>
+          <w:szCs w:val="20"/>
+          <w:lang w:eastAsia="sk-SK"/>
+        </w:rPr>
+        <w:t xml:space="preserve"> =&gt; { /* … */ });</w:t>
+      </w:r>
+    </w:p>
+    <w:p>
+      <w:pPr>
+        <w:tabs>
+          <w:tab w:val="left" w:pos="916"/>
+          <w:tab w:val="left" w:pos="1832"/>
+          <w:tab w:val="left" w:pos="2748"/>
+          <w:tab w:val="left" w:pos="3664"/>
+          <w:tab w:val="left" w:pos="4580"/>
+          <w:tab w:val="left" w:pos="5496"/>
+          <w:tab w:val="left" w:pos="6412"/>
+          <w:tab w:val="left" w:pos="7328"/>
+          <w:tab w:val="left" w:pos="8244"/>
+          <w:tab w:val="left" w:pos="9160"/>
+          <w:tab w:val="left" w:pos="10076"/>
+          <w:tab w:val="left" w:pos="10992"/>
+          <w:tab w:val="left" w:pos="11908"/>
+          <w:tab w:val="left" w:pos="12824"/>
+          <w:tab w:val="left" w:pos="13740"/>
+          <w:tab w:val="left" w:pos="14656"/>
+        </w:tabs>
+        <w:spacing w:after="0" w:line="240" w:lineRule="auto"/>
+        <w:rPr>
+          <w:rFonts w:ascii="Courier New" w:eastAsia="Times New Roman" w:hAnsi="Courier New" w:cs="Courier New"/>
+          <w:sz w:val="20"/>
+          <w:szCs w:val="20"/>
+          <w:lang w:eastAsia="sk-SK"/>
+        </w:rPr>
+      </w:pPr>
+      <w:r>
+        <w:rPr>
+          <w:rFonts w:ascii="Courier New" w:eastAsia="Times New Roman" w:hAnsi="Courier New" w:cs="Courier New"/>
+          <w:sz w:val="20"/>
+          <w:szCs w:val="20"/>
+          <w:lang w:eastAsia="sk-SK"/>
+        </w:rPr>
+        <w:t xml:space="preserve">  </w:t>
+      </w:r>
+      <w:proofErr w:type="spellStart"/>
+      <w:r>
+        <w:rPr>
+          <w:rFonts w:ascii="Courier New" w:eastAsia="Times New Roman" w:hAnsi="Courier New" w:cs="Courier New"/>
+          <w:sz w:val="20"/>
+          <w:szCs w:val="20"/>
+          <w:lang w:eastAsia="sk-SK"/>
+        </w:rPr>
+        <w:t>client.on</w:t>
+      </w:r>
+      <w:proofErr w:type="spellEnd"/>
+      <w:r>
+        <w:rPr>
+          <w:rFonts w:ascii="Courier New" w:eastAsia="Times New Roman" w:hAnsi="Courier New" w:cs="Courier New"/>
+          <w:sz w:val="20"/>
+          <w:szCs w:val="20"/>
+          <w:lang w:eastAsia="sk-SK"/>
+        </w:rPr>
+        <w:t>('</w:t>
+      </w:r>
+      <w:proofErr w:type="spellStart"/>
+      <w:r>
+        <w:rPr>
+          <w:rFonts w:ascii="Courier New" w:eastAsia="Times New Roman" w:hAnsi="Courier New" w:cs="Courier New"/>
+          <w:sz w:val="20"/>
+          <w:szCs w:val="20"/>
+          <w:lang w:eastAsia="sk-SK"/>
+        </w:rPr>
+        <w:t>disconnect</w:t>
+      </w:r>
+      <w:proofErr w:type="spellEnd"/>
+      <w:r>
+        <w:rPr>
+          <w:rFonts w:ascii="Courier New" w:eastAsia="Times New Roman" w:hAnsi="Courier New" w:cs="Courier New"/>
+          <w:sz w:val="20"/>
+          <w:szCs w:val="20"/>
+          <w:lang w:eastAsia="sk-SK"/>
+        </w:rPr>
+        <w:t>', () =&gt; { /* … */ });</w:t>
+      </w:r>
+    </w:p>
+    <w:p>
+      <w:pPr>
+        <w:tabs>
+          <w:tab w:val="left" w:pos="916"/>
+          <w:tab w:val="left" w:pos="1832"/>
+          <w:tab w:val="left" w:pos="2748"/>
+          <w:tab w:val="left" w:pos="3664"/>
+          <w:tab w:val="left" w:pos="4580"/>
+          <w:tab w:val="left" w:pos="5496"/>
+          <w:tab w:val="left" w:pos="6412"/>
+          <w:tab w:val="left" w:pos="7328"/>
+          <w:tab w:val="left" w:pos="8244"/>
+          <w:tab w:val="left" w:pos="9160"/>
+          <w:tab w:val="left" w:pos="10076"/>
+          <w:tab w:val="left" w:pos="10992"/>
+          <w:tab w:val="left" w:pos="11908"/>
+          <w:tab w:val="left" w:pos="12824"/>
+          <w:tab w:val="left" w:pos="13740"/>
+          <w:tab w:val="left" w:pos="14656"/>
+        </w:tabs>
+        <w:spacing w:after="0" w:line="240" w:lineRule="auto"/>
+        <w:rPr>
+          <w:rFonts w:ascii="Courier New" w:eastAsia="Times New Roman" w:hAnsi="Courier New" w:cs="Courier New"/>
+          <w:sz w:val="20"/>
+          <w:szCs w:val="20"/>
+          <w:lang w:eastAsia="sk-SK"/>
+        </w:rPr>
+      </w:pPr>
+      <w:r>
+        <w:rPr>
+          <w:rFonts w:ascii="Courier New" w:eastAsia="Times New Roman" w:hAnsi="Courier New" w:cs="Courier New"/>
+          <w:sz w:val="20"/>
+          <w:szCs w:val="20"/>
+          <w:lang w:eastAsia="sk-SK"/>
+        </w:rPr>
+        <w:t>});</w:t>
+      </w:r>
+    </w:p>
+    <w:p>
+      <w:pPr>
+        <w:tabs>
+          <w:tab w:val="left" w:pos="916"/>
+          <w:tab w:val="left" w:pos="1832"/>
+          <w:tab w:val="left" w:pos="2748"/>
+          <w:tab w:val="left" w:pos="3664"/>
+          <w:tab w:val="left" w:pos="4580"/>
+          <w:tab w:val="left" w:pos="5496"/>
+          <w:tab w:val="left" w:pos="6412"/>
+          <w:tab w:val="left" w:pos="7328"/>
+          <w:tab w:val="left" w:pos="8244"/>
+          <w:tab w:val="left" w:pos="9160"/>
+          <w:tab w:val="left" w:pos="10076"/>
+          <w:tab w:val="left" w:pos="10992"/>
+          <w:tab w:val="left" w:pos="11908"/>
+          <w:tab w:val="left" w:pos="12824"/>
+          <w:tab w:val="left" w:pos="13740"/>
+          <w:tab w:val="left" w:pos="14656"/>
+        </w:tabs>
+        <w:spacing w:after="0" w:line="240" w:lineRule="auto"/>
+        <w:rPr>
+          <w:rFonts w:ascii="Courier New" w:eastAsia="Times New Roman" w:hAnsi="Courier New" w:cs="Courier New"/>
+          <w:sz w:val="20"/>
+          <w:szCs w:val="20"/>
+          <w:lang w:eastAsia="sk-SK"/>
+        </w:rPr>
+      </w:pPr>
+      <w:proofErr w:type="spellStart"/>
+      <w:r>
+        <w:rPr>
+          <w:rFonts w:ascii="Courier New" w:eastAsia="Times New Roman" w:hAnsi="Courier New" w:cs="Courier New"/>
+          <w:sz w:val="20"/>
+          <w:szCs w:val="20"/>
+          <w:lang w:eastAsia="sk-SK"/>
+        </w:rPr>
+        <w:t>server.listen</w:t>
+      </w:r>
+      <w:proofErr w:type="spellEnd"/>
+      <w:r>
+        <w:rPr>
+          <w:rFonts w:ascii="Courier New" w:eastAsia="Times New Roman" w:hAnsi="Courier New" w:cs="Courier New"/>
+          <w:sz w:val="20"/>
+          <w:szCs w:val="20"/>
+          <w:lang w:eastAsia="sk-SK"/>
+        </w:rPr>
+        <w:t>(3000);</w:t>
+      </w:r>
+    </w:p>
+    <w:p>
+      <w:pPr>
+        <w:rPr>
+          <w:sz w:val="28"/>
+          <w:szCs w:val="28"/>
+        </w:rPr>
+      </w:pPr>
       <w:bookmarkStart w:id="0" w:name="_GoBack"/>
       <w:bookmarkEnd w:id="0"/>
-      <w:r>
+    </w:p>
+    <w:p>
+      <w:pPr>
         <w:rPr>
           <w:sz w:val="28"/>
           <w:szCs w:val="28"/>
         </w:rPr>
-        <w:t>Ukážka aplikácie</w:t>
-      </w:r>
-    </w:p>
-    <w:p>
-      <w:pPr>
+      </w:pPr>
+      <w:r>
         <w:rPr>
           <w:sz w:val="28"/>
           <w:szCs w:val="28"/>
         </w:rPr>
-      </w:pPr>
-      <w:hyperlink r:id="rId7" w:history="1">
-        <w:r>
-          <w:rPr>
-            <w:rStyle w:val="Hypertextovprepojenie"/>
-            <w:sz w:val="28"/>
-            <w:szCs w:val="28"/>
-          </w:rPr>
-          <w:t>https://www.youtube.com/watch?v=aiXNKHKWlmY</w:t>
-        </w:r>
-      </w:hyperlink>
+        <w:lastRenderedPageBreak/>
+        <w:t>Charakteristika</w:t>
+      </w:r>
     </w:p>
     <w:p>
       <w:pPr>
@@ -455,54 +1320,75 @@
       </w:pPr>
       <w:r>
         <w:rPr>
-          <w:sz w:val="28"/>
-          <w:szCs w:val="28"/>
-        </w:rPr>
-        <w:t>Charakteristika</w:t>
-      </w:r>
-    </w:p>
-    <w:p>
-      <w:pPr>
-        <w:rPr>
-          <w:sz w:val="24"/>
-          <w:szCs w:val="24"/>
-        </w:rPr>
-      </w:pPr>
-      <w:r>
-        <w:rPr>
-          <w:sz w:val="24"/>
-          <w:szCs w:val="24"/>
-        </w:rPr>
-        <w:t>Desktopová aplikácia</w:t>
-      </w:r>
-      <w:r>
-        <w:rPr>
-          <w:sz w:val="24"/>
-          <w:szCs w:val="24"/>
-        </w:rPr>
-        <w:t>, využíva Electron framework, pre prácu s textom využíva Eslint, Coffeelint a Prettier. Fungovanie aplikácie</w:t>
-      </w:r>
-      <w:r>
-        <w:rPr>
-          <w:sz w:val="24"/>
-          <w:szCs w:val="24"/>
-        </w:rPr>
-        <w:t xml:space="preserve"> (aj core funkcie)</w:t>
-      </w:r>
-      <w:r>
-        <w:rPr>
-          <w:sz w:val="24"/>
-          <w:szCs w:val="24"/>
-        </w:rPr>
-        <w:t xml:space="preserve"> môže byť značne pozmenené nainštalovaním ďalších p</w:t>
-      </w:r>
-      <w:r>
-        <w:rPr>
-          <w:sz w:val="24"/>
-          <w:szCs w:val="24"/>
-        </w:rPr>
-        <w:t>ackagov</w:t>
-      </w:r>
+          <w:sz w:val="24"/>
+          <w:szCs w:val="24"/>
+        </w:rPr>
+        <w:t xml:space="preserve">Socket.io využíva Node.js server. </w:t>
+      </w:r>
+      <w:proofErr w:type="spellStart"/>
+      <w:r>
+        <w:rPr>
+          <w:sz w:val="24"/>
+          <w:szCs w:val="24"/>
+        </w:rPr>
+        <w:t>Client</w:t>
+      </w:r>
+      <w:proofErr w:type="spellEnd"/>
+      <w:r>
+        <w:rPr>
+          <w:sz w:val="24"/>
+          <w:szCs w:val="24"/>
+        </w:rPr>
+        <w:t xml:space="preserve"> môže byť taktiež napísaný v Node.js alebo realizovaný ako knižnica pre </w:t>
+      </w:r>
+      <w:proofErr w:type="spellStart"/>
+      <w:r>
+        <w:rPr>
+          <w:sz w:val="24"/>
+          <w:szCs w:val="24"/>
+        </w:rPr>
+        <w:t>browser</w:t>
+      </w:r>
+      <w:proofErr w:type="spellEnd"/>
+      <w:r>
+        <w:rPr>
+          <w:sz w:val="24"/>
+          <w:szCs w:val="24"/>
+        </w:rPr>
+        <w:t xml:space="preserve">. Spojenie </w:t>
+      </w:r>
+      <w:r>
+        <w:rPr>
+          <w:sz w:val="24"/>
+          <w:szCs w:val="24"/>
+        </w:rPr>
+        <w:t xml:space="preserve">je vytvorené pomocou Engine.IO a následne využíva </w:t>
+      </w:r>
+      <w:proofErr w:type="spellStart"/>
+      <w:r>
+        <w:rPr>
+          <w:sz w:val="24"/>
+          <w:szCs w:val="24"/>
+        </w:rPr>
+        <w:t>WebSocket</w:t>
+      </w:r>
+      <w:proofErr w:type="spellEnd"/>
+      <w:r>
+        <w:rPr>
+          <w:sz w:val="24"/>
+          <w:szCs w:val="24"/>
+        </w:rPr>
+        <w:t>. Komunikácia je event-</w:t>
+      </w:r>
+      <w:proofErr w:type="spellStart"/>
+      <w:r>
+        <w:rPr>
+          <w:sz w:val="24"/>
+          <w:szCs w:val="24"/>
+        </w:rPr>
+        <w:t>based</w:t>
+      </w:r>
+      <w:proofErr w:type="spellEnd"/>
       <w:r>
         <w:rPr>
           <w:sz w:val="24"/>
@@ -510,14 +1396,6 @@
         </w:rPr>
         <w:t>.</w:t>
       </w:r>
-    </w:p>
-    <w:p>
-      <w:pPr>
-        <w:rPr>
-          <w:sz w:val="28"/>
-          <w:szCs w:val="28"/>
-        </w:rPr>
-      </w:pPr>
     </w:p>
     <w:sectPr>
       <w:pgSz w:w="11906" w:h="16838"/>
@@ -1623,6 +2501,91 @@
       <w:shd w:val="clear" w:color="auto" w:fill="E1DFDD"/>
     </w:rPr>
   </w:style>
+  <w:style w:type="paragraph" w:styleId="PredformtovanHTML">
+    <w:name w:val="HTML Preformatted"/>
+    <w:basedOn w:val="Normlny"/>
+    <w:link w:val="PredformtovanHTMLChar"/>
+    <w:uiPriority w:val="99"/>
+    <w:semiHidden/>
+    <w:unhideWhenUsed/>
+    <w:rsid w:val="00E166F6"/>
+    <w:pPr>
+      <w:tabs>
+        <w:tab w:val="left" w:pos="916"/>
+        <w:tab w:val="left" w:pos="1832"/>
+        <w:tab w:val="left" w:pos="2748"/>
+        <w:tab w:val="left" w:pos="3664"/>
+        <w:tab w:val="left" w:pos="4580"/>
+        <w:tab w:val="left" w:pos="5496"/>
+        <w:tab w:val="left" w:pos="6412"/>
+        <w:tab w:val="left" w:pos="7328"/>
+        <w:tab w:val="left" w:pos="8244"/>
+        <w:tab w:val="left" w:pos="9160"/>
+        <w:tab w:val="left" w:pos="10076"/>
+        <w:tab w:val="left" w:pos="10992"/>
+        <w:tab w:val="left" w:pos="11908"/>
+        <w:tab w:val="left" w:pos="12824"/>
+        <w:tab w:val="left" w:pos="13740"/>
+        <w:tab w:val="left" w:pos="14656"/>
+      </w:tabs>
+      <w:spacing w:after="0" w:line="240" w:lineRule="auto"/>
+    </w:pPr>
+    <w:rPr>
+      <w:rFonts w:ascii="Courier New" w:eastAsia="Times New Roman" w:hAnsi="Courier New" w:cs="Courier New"/>
+      <w:sz w:val="20"/>
+      <w:szCs w:val="20"/>
+      <w:lang w:eastAsia="sk-SK"/>
+    </w:rPr>
+  </w:style>
+  <w:style w:type="character" w:customStyle="1" w:styleId="PredformtovanHTMLChar">
+    <w:name w:val="Predformátované HTML Char"/>
+    <w:basedOn w:val="Predvolenpsmoodseku"/>
+    <w:link w:val="PredformtovanHTML"/>
+    <w:uiPriority w:val="99"/>
+    <w:semiHidden/>
+    <w:rsid w:val="00E166F6"/>
+    <w:rPr>
+      <w:rFonts w:ascii="Courier New" w:eastAsia="Times New Roman" w:hAnsi="Courier New" w:cs="Courier New"/>
+      <w:sz w:val="20"/>
+      <w:szCs w:val="20"/>
+      <w:lang w:eastAsia="sk-SK"/>
+    </w:rPr>
+  </w:style>
+  <w:style w:type="character" w:customStyle="1" w:styleId="pl-k">
+    <w:name w:val="pl-k"/>
+    <w:basedOn w:val="Predvolenpsmoodseku"/>
+    <w:rsid w:val="00E166F6"/>
+  </w:style>
+  <w:style w:type="character" w:customStyle="1" w:styleId="pl-c1">
+    <w:name w:val="pl-c1"/>
+    <w:basedOn w:val="Predvolenpsmoodseku"/>
+    <w:rsid w:val="00E166F6"/>
+  </w:style>
+  <w:style w:type="character" w:customStyle="1" w:styleId="pl-s">
+    <w:name w:val="pl-s"/>
+    <w:basedOn w:val="Predvolenpsmoodseku"/>
+    <w:rsid w:val="00E166F6"/>
+  </w:style>
+  <w:style w:type="character" w:customStyle="1" w:styleId="pl-pds">
+    <w:name w:val="pl-pds"/>
+    <w:basedOn w:val="Predvolenpsmoodseku"/>
+    <w:rsid w:val="00E166F6"/>
+  </w:style>
+  <w:style w:type="character" w:customStyle="1" w:styleId="pl-en">
+    <w:name w:val="pl-en"/>
+    <w:basedOn w:val="Predvolenpsmoodseku"/>
+    <w:rsid w:val="00E166F6"/>
+  </w:style>
+  <w:style w:type="character" w:customStyle="1" w:styleId="pl-smi">
+    <w:name w:val="pl-smi"/>
+    <w:basedOn w:val="Predvolenpsmoodseku"/>
+    <w:rsid w:val="00E166F6"/>
+  </w:style>
+  <w:style w:type="character" w:customStyle="1" w:styleId="pl-c">
+    <w:name w:val="pl-c"/>
+    <w:basedOn w:val="Predvolenpsmoodseku"/>
+    <w:rsid w:val="00E166F6"/>
+  </w:style>
 </w:styles>
 </file>
 

</xml_diff>